<commit_message>
sorted images for hough
</commit_message>
<xml_diff>
--- a/Docs/Image Processing Final Project.docx
+++ b/Docs/Image Processing Final Project.docx
@@ -225,7 +225,7 @@
                           <w:sdtContent>
                             <w:p>
                               <w:pPr>
-                                <w:pStyle w:val="af"/>
+                                <w:pStyle w:val="NoSpacing"/>
                                 <w:rPr>
                                   <w:rFonts w:asciiTheme="majorHAnsi" w:eastAsiaTheme="majorEastAsia" w:hAnsiTheme="majorHAnsi" w:cstheme="majorBidi"/>
                                   <w:caps/>
@@ -249,7 +249,7 @@
                         </w:sdt>
                         <w:p>
                           <w:pPr>
-                            <w:pStyle w:val="af"/>
+                            <w:pStyle w:val="NoSpacing"/>
                             <w:spacing w:before="120"/>
                             <w:rPr>
                               <w:color w:val="006A89" w:themeColor="accent1"/>
@@ -451,7 +451,7 @@
                       <w:txbxContent>
                         <w:p>
                           <w:pPr>
-                            <w:pStyle w:val="af"/>
+                            <w:pStyle w:val="NoSpacing"/>
                             <w:jc w:val="right"/>
                             <w:rPr>
                               <w:color w:val="006A89" w:themeColor="accent1"/>
@@ -502,7 +502,7 @@
                           <w:sdtContent>
                             <w:p>
                               <w:pPr>
-                                <w:pStyle w:val="af"/>
+                                <w:pStyle w:val="NoSpacing"/>
                                 <w:jc w:val="right"/>
                                 <w:rPr>
                                   <w:color w:val="006A89" w:themeColor="accent1"/>
@@ -706,7 +706,7 @@
                 <v:path o:extrusionok="f" gradientshapeok="t" o:connecttype="rect"/>
                 <o:lock v:ext="edit" aspectratio="t"/>
               </v:shapetype>
-              <v:shape id="_x0000_i1025" type="#_x0000_t75" style="width:359.2pt;height:116.95pt">
+              <v:shape id="_x0000_i1025" type="#_x0000_t75" style="width:359.25pt;height:117pt">
                 <v:imagedata r:id="rId10" o:title="opencv_logo"/>
               </v:shape>
             </w:pict>
@@ -1832,8 +1832,13 @@
         <w:ind w:firstLine="720"/>
       </w:pPr>
       <w:r>
-        <w:t>Dr. Moshe Butman</w:t>
-      </w:r>
+        <w:t xml:space="preserve">Dr. Moshe </w:t>
+      </w:r>
+      <w:proofErr w:type="spellStart"/>
+      <w:r>
+        <w:t>Butman</w:t>
+      </w:r>
+      <w:proofErr w:type="spellEnd"/>
     </w:p>
     <w:p/>
     <w:p>
@@ -2065,18 +2070,10 @@
         <w:spacing w:after="0" w:line="240" w:lineRule="auto"/>
       </w:pPr>
       <w:r>
-        <w:t>We used a 2D convolution with a kernel of 3x3 with 0.111 to smooth the image</w:t>
-      </w:r>
-      <w:r>
-        <w:t xml:space="preserve"> </w:t>
-      </w:r>
-    </w:p>
-    <w:p>
-      <w:pPr>
-        <w:spacing w:line="240" w:lineRule="auto"/>
-      </w:pPr>
-      <w:r>
-        <w:t>Than we used reduced it from the image and multiplied by the sharp rate</w:t>
+        <w:rPr>
+          <w:highlight w:val="red"/>
+        </w:rPr>
+        <w:t>……Not Done….</w:t>
       </w:r>
     </w:p>
     <w:p>
@@ -2086,19 +2083,43 @@
         <w:adjustRightInd w:val="0"/>
         <w:spacing w:after="0" w:line="240" w:lineRule="auto"/>
       </w:pPr>
+      <w:bookmarkStart w:id="5" w:name="_GoBack"/>
+      <w:bookmarkEnd w:id="5"/>
+      <w:r>
+        <w:t>We used a 2D convolution with a kernel of 3x3 with 0.111 to smooth the image</w:t>
+      </w:r>
+      <w:r>
+        <w:t xml:space="preserve"> </w:t>
+      </w:r>
+    </w:p>
+    <w:p>
+      <w:pPr>
+        <w:spacing w:line="240" w:lineRule="auto"/>
+      </w:pPr>
+      <w:r>
+        <w:t>Than we used reduced it from the image and multiplied by the sharp rate</w:t>
+      </w:r>
+    </w:p>
+    <w:p>
+      <w:pPr>
+        <w:autoSpaceDE w:val="0"/>
+        <w:autoSpaceDN w:val="0"/>
+        <w:adjustRightInd w:val="0"/>
+        <w:spacing w:after="0" w:line="240" w:lineRule="auto"/>
+      </w:pPr>
     </w:p>
     <w:p>
       <w:pPr>
         <w:pStyle w:val="Heading3"/>
       </w:pPr>
-      <w:bookmarkStart w:id="5" w:name="_Toc480388202"/>
+      <w:bookmarkStart w:id="6" w:name="_Toc480388202"/>
       <w:r>
         <w:t xml:space="preserve">Print screen from </w:t>
       </w:r>
       <w:r>
         <w:t>MATLAB</w:t>
       </w:r>
-      <w:bookmarkEnd w:id="5"/>
+      <w:bookmarkEnd w:id="6"/>
     </w:p>
     <w:p>
       <w:pPr>
@@ -2233,7 +2254,7 @@
           <w:bCs/>
         </w:rPr>
       </w:pPr>
-      <w:bookmarkStart w:id="6" w:name="_Toc480388203"/>
+      <w:bookmarkStart w:id="7" w:name="_Toc480388203"/>
       <w:r>
         <w:lastRenderedPageBreak/>
         <w:t xml:space="preserve">Question3: </w:t>
@@ -2244,7 +2265,7 @@
       <w:r>
         <w:t>ompression using FFT</w:t>
       </w:r>
-      <w:bookmarkEnd w:id="6"/>
+      <w:bookmarkEnd w:id="7"/>
     </w:p>
     <w:p>
       <w:r>
@@ -2259,6 +2280,20 @@
         <w:spacing w:after="0" w:line="240" w:lineRule="auto"/>
       </w:pPr>
       <w:r>
+        <w:rPr>
+          <w:highlight w:val="red"/>
+        </w:rPr>
+        <w:t>……Not Done….</w:t>
+      </w:r>
+    </w:p>
+    <w:p>
+      <w:pPr>
+        <w:autoSpaceDE w:val="0"/>
+        <w:autoSpaceDN w:val="0"/>
+        <w:adjustRightInd w:val="0"/>
+        <w:spacing w:after="0" w:line="240" w:lineRule="auto"/>
+      </w:pPr>
+      <w:r>
         <w:t>We used a 2D convolution with a kernel of 3x3 with 0.111 to smooth the image</w:t>
       </w:r>
       <w:r>
@@ -2282,14 +2317,14 @@
       <w:pPr>
         <w:pStyle w:val="Heading3"/>
       </w:pPr>
-      <w:bookmarkStart w:id="7" w:name="_Toc480388204"/>
+      <w:bookmarkStart w:id="8" w:name="_Toc480388204"/>
       <w:r>
         <w:t xml:space="preserve">Print screen from </w:t>
       </w:r>
       <w:r>
         <w:t>MATLAB</w:t>
       </w:r>
-      <w:bookmarkEnd w:id="7"/>
+      <w:bookmarkEnd w:id="8"/>
       <w:r>
         <w:t xml:space="preserve"> </w:t>
       </w:r>
@@ -2301,47 +2336,6 @@
           <w:bCs/>
         </w:rPr>
       </w:pPr>
-      <w:r>
-        <w:rPr>
-          <w:noProof/>
-          <w:lang w:bidi="he-IL"/>
-        </w:rPr>
-        <w:drawing>
-          <wp:inline distT="0" distB="0" distL="0" distR="0" wp14:anchorId="25F0D1C4" wp14:editId="08CE42FB">
-            <wp:extent cx="6581140" cy="3962044"/>
-            <wp:effectExtent l="0" t="0" r="0" b="635"/>
-            <wp:docPr id="7" name="Picture 7"/>
-            <wp:cNvGraphicFramePr>
-              <a:graphicFrameLocks xmlns:a="http://schemas.openxmlformats.org/drawingml/2006/main" noChangeAspect="1"/>
-            </wp:cNvGraphicFramePr>
-            <a:graphic xmlns:a="http://schemas.openxmlformats.org/drawingml/2006/main">
-              <a:graphicData uri="http://schemas.openxmlformats.org/drawingml/2006/picture">
-                <pic:pic xmlns:pic="http://schemas.openxmlformats.org/drawingml/2006/picture">
-                  <pic:nvPicPr>
-                    <pic:cNvPr id="1" name=""/>
-                    <pic:cNvPicPr/>
-                  </pic:nvPicPr>
-                  <pic:blipFill>
-                    <a:blip r:embed="rId13"/>
-                    <a:stretch>
-                      <a:fillRect/>
-                    </a:stretch>
-                  </pic:blipFill>
-                  <pic:spPr>
-                    <a:xfrm>
-                      <a:off x="0" y="0"/>
-                      <a:ext cx="6595245" cy="3970536"/>
-                    </a:xfrm>
-                    <a:prstGeom prst="rect">
-                      <a:avLst/>
-                    </a:prstGeom>
-                  </pic:spPr>
-                </pic:pic>
-              </a:graphicData>
-            </a:graphic>
-          </wp:inline>
-        </w:drawing>
-      </w:r>
     </w:p>
     <w:p>
       <w:pPr>
@@ -2362,7 +2356,7 @@
       <w:pPr>
         <w:pStyle w:val="Heading2"/>
       </w:pPr>
-      <w:bookmarkStart w:id="8" w:name="_Toc480388205"/>
+      <w:bookmarkStart w:id="9" w:name="_Toc480388205"/>
       <w:r>
         <w:lastRenderedPageBreak/>
         <w:t>Question 4</w:t>
@@ -2373,7 +2367,7 @@
       <w:r>
         <w:t>inding connected components in a binary image</w:t>
       </w:r>
-      <w:bookmarkEnd w:id="8"/>
+      <w:bookmarkEnd w:id="9"/>
     </w:p>
     <w:p>
       <w:r>
@@ -2411,31 +2405,11 @@
         <w:t xml:space="preserve"> </w:t>
       </w:r>
       <w:r>
-        <w:t xml:space="preserve">to see if they are also white, meaning the same component, all white </w:t>
-      </w:r>
-      <w:r>
-        <w:t>neighbors</w:t>
-      </w:r>
-      <w:r>
-        <w:t xml:space="preserve"> we found will be added to a stack and do the same checks on them, when we don’t have other white </w:t>
-      </w:r>
-      <w:r>
-        <w:t>neighbors</w:t>
-      </w:r>
-      <w:r>
-        <w:t xml:space="preserve"> in the stack that means that we found all the </w:t>
-      </w:r>
-      <w:r>
-        <w:t>white</w:t>
-      </w:r>
-      <w:r>
-        <w:t>s in the component, so we raise the component counter</w:t>
+        <w:t>to see if they are also white, meaning the same component, all white neighbors we found will be added to a stack and do the same checks on them, when we don’t have other white neighbors in the stack that means that we found all the whites in the component, so we raise the component counter</w:t>
       </w:r>
       <w:r>
         <w:t>, next component will be identified as 2.</w:t>
       </w:r>
-      <w:bookmarkStart w:id="9" w:name="_GoBack"/>
-      <w:bookmarkEnd w:id="9"/>
     </w:p>
     <w:p>
       <w:pPr>
@@ -2481,7 +2455,7 @@
                     <pic:cNvPicPr/>
                   </pic:nvPicPr>
                   <pic:blipFill>
-                    <a:blip r:embed="rId14"/>
+                    <a:blip r:embed="rId13"/>
                     <a:stretch>
                       <a:fillRect/>
                     </a:stretch>
@@ -2552,37 +2526,458 @@
       <w:pPr>
         <w:pStyle w:val="Heading2"/>
       </w:pPr>
-      <w:bookmarkStart w:id="12" w:name="_Toc480388208"/>
-      <w:r>
-        <w:t>Question 1 (15 Points)</w:t>
+      <w:r>
+        <w:t>Hough Transform Lines Detection</w:t>
+      </w:r>
+    </w:p>
+    <w:p>
+      <w:r>
+        <w:t>In this question,</w:t>
+      </w:r>
+      <w:r>
+        <w:t xml:space="preserve"> work on the</w:t>
+      </w:r>
+      <w:r>
+        <w:t xml:space="preserve"> implement</w:t>
+      </w:r>
+      <w:r>
+        <w:t>ation</w:t>
+      </w:r>
+      <w:r>
+        <w:t xml:space="preserve"> </w:t>
+      </w:r>
+      <w:r>
+        <w:t>Hough transform line detection</w:t>
+      </w:r>
+      <w:r>
+        <w:t>,</w:t>
+      </w:r>
+    </w:p>
+    <w:p>
+      <w:r>
+        <w:rPr>
+          <w:highlight w:val="red"/>
+        </w:rPr>
+        <w:t>……Not Done….</w:t>
+      </w:r>
+      <w:r>
+        <w:t>Our function (</w:t>
+      </w:r>
+      <w:r>
+        <w:t>hough_transform_line_detection)</w:t>
+      </w:r>
+      <w:r>
+        <w:t xml:space="preserve"> will get a grey scale image, run </w:t>
+      </w:r>
+      <w:r>
+        <w:t>Gaussian</w:t>
+      </w:r>
+      <w:r>
+        <w:t xml:space="preserve"> </w:t>
+      </w:r>
+      <w:r>
+        <w:t>blur to filer noise from the image, then run the canny edge detection algorithm from open-cv on the image to get the edges of the image.</w:t>
+      </w:r>
+    </w:p>
+    <w:p>
+      <w:r>
+        <w:t xml:space="preserve">On our edge image we run the Hough transform algorithm, the algorithm </w:t>
+      </w:r>
+    </w:p>
+    <w:p>
+      <w:r>
+        <w:t xml:space="preserve">We create an accumulator – an array in the Hough space that that has all the edges and </w:t>
+      </w:r>
+    </w:p>
+    <w:p>
+      <w:r>
+        <w:t>Than we find N peaks in the accumulator and write them on the original image.</w:t>
+      </w:r>
+    </w:p>
+    <w:p>
+      <w:pPr>
+        <w:pStyle w:val="Heading3"/>
+      </w:pPr>
+      <w:r>
+        <w:t>Examples for our Hough Transform</w:t>
+      </w:r>
+      <w:r>
+        <w:t xml:space="preserve"> </w:t>
+      </w:r>
+      <w:r>
+        <w:t xml:space="preserve">Implementation </w:t>
+      </w:r>
+    </w:p>
+    <w:p>
+      <w:r>
+        <w:rPr>
+          <w:noProof/>
+          <w:lang w:bidi="he-IL"/>
+        </w:rPr>
+        <w:drawing>
+          <wp:anchor distT="0" distB="0" distL="114300" distR="114300" simplePos="0" relativeHeight="251680768" behindDoc="1" locked="0" layoutInCell="1" allowOverlap="1" wp14:anchorId="0F98D75F" wp14:editId="33AEEA55">
+            <wp:simplePos x="0" y="0"/>
+            <wp:positionH relativeFrom="column">
+              <wp:posOffset>0</wp:posOffset>
+            </wp:positionH>
+            <wp:positionV relativeFrom="paragraph">
+              <wp:posOffset>-3810</wp:posOffset>
+            </wp:positionV>
+            <wp:extent cx="5476875" cy="1097915"/>
+            <wp:effectExtent l="0" t="0" r="9525" b="6985"/>
+            <wp:wrapNone/>
+            <wp:docPr id="5" name="Picture 5"/>
+            <wp:cNvGraphicFramePr>
+              <a:graphicFrameLocks xmlns:a="http://schemas.openxmlformats.org/drawingml/2006/main" noChangeAspect="1"/>
+            </wp:cNvGraphicFramePr>
+            <a:graphic xmlns:a="http://schemas.openxmlformats.org/drawingml/2006/main">
+              <a:graphicData uri="http://schemas.openxmlformats.org/drawingml/2006/picture">
+                <pic:pic xmlns:pic="http://schemas.openxmlformats.org/drawingml/2006/picture">
+                  <pic:nvPicPr>
+                    <pic:cNvPr id="1" name=""/>
+                    <pic:cNvPicPr/>
+                  </pic:nvPicPr>
+                  <pic:blipFill>
+                    <a:blip r:embed="rId14">
+                      <a:extLst>
+                        <a:ext uri="{28A0092B-C50C-407E-A947-70E740481C1C}">
+                          <a14:useLocalDpi xmlns:a14="http://schemas.microsoft.com/office/drawing/2010/main" val="0"/>
+                        </a:ext>
+                      </a:extLst>
+                    </a:blip>
+                    <a:stretch>
+                      <a:fillRect/>
+                    </a:stretch>
+                  </pic:blipFill>
+                  <pic:spPr>
+                    <a:xfrm>
+                      <a:off x="0" y="0"/>
+                      <a:ext cx="5476875" cy="1097915"/>
+                    </a:xfrm>
+                    <a:prstGeom prst="rect">
+                      <a:avLst/>
+                    </a:prstGeom>
+                  </pic:spPr>
+                </pic:pic>
+              </a:graphicData>
+            </a:graphic>
+            <wp14:sizeRelH relativeFrom="page">
+              <wp14:pctWidth>0</wp14:pctWidth>
+            </wp14:sizeRelH>
+            <wp14:sizeRelV relativeFrom="page">
+              <wp14:pctHeight>0</wp14:pctHeight>
+            </wp14:sizeRelV>
+          </wp:anchor>
+        </w:drawing>
+      </w:r>
+    </w:p>
+    <w:p>
+      <w:pPr>
+        <w:pStyle w:val="Heading1"/>
+      </w:pPr>
+      <w:bookmarkStart w:id="12" w:name="_Toc480388209"/>
+    </w:p>
+    <w:p/>
+    <w:p>
+      <w:r>
+        <w:rPr>
+          <w:noProof/>
+          <w:lang w:bidi="he-IL"/>
+        </w:rPr>
+        <w:drawing>
+          <wp:anchor distT="0" distB="0" distL="114300" distR="114300" simplePos="0" relativeHeight="251679744" behindDoc="1" locked="0" layoutInCell="1" allowOverlap="1" wp14:anchorId="227D9661" wp14:editId="7398FC58">
+            <wp:simplePos x="0" y="0"/>
+            <wp:positionH relativeFrom="margin">
+              <wp:align>left</wp:align>
+            </wp:positionH>
+            <wp:positionV relativeFrom="paragraph">
+              <wp:posOffset>60325</wp:posOffset>
+            </wp:positionV>
+            <wp:extent cx="5448300" cy="2010410"/>
+            <wp:effectExtent l="0" t="0" r="0" b="8890"/>
+            <wp:wrapNone/>
+            <wp:docPr id="6" name="Picture 6"/>
+            <wp:cNvGraphicFramePr>
+              <a:graphicFrameLocks xmlns:a="http://schemas.openxmlformats.org/drawingml/2006/main" noChangeAspect="1"/>
+            </wp:cNvGraphicFramePr>
+            <a:graphic xmlns:a="http://schemas.openxmlformats.org/drawingml/2006/main">
+              <a:graphicData uri="http://schemas.openxmlformats.org/drawingml/2006/picture">
+                <pic:pic xmlns:pic="http://schemas.openxmlformats.org/drawingml/2006/picture">
+                  <pic:nvPicPr>
+                    <pic:cNvPr id="1" name=""/>
+                    <pic:cNvPicPr/>
+                  </pic:nvPicPr>
+                  <pic:blipFill>
+                    <a:blip r:embed="rId15" cstate="print">
+                      <a:extLst>
+                        <a:ext uri="{28A0092B-C50C-407E-A947-70E740481C1C}">
+                          <a14:useLocalDpi xmlns:a14="http://schemas.microsoft.com/office/drawing/2010/main" val="0"/>
+                        </a:ext>
+                      </a:extLst>
+                    </a:blip>
+                    <a:stretch>
+                      <a:fillRect/>
+                    </a:stretch>
+                  </pic:blipFill>
+                  <pic:spPr>
+                    <a:xfrm>
+                      <a:off x="0" y="0"/>
+                      <a:ext cx="5448300" cy="2010410"/>
+                    </a:xfrm>
+                    <a:prstGeom prst="rect">
+                      <a:avLst/>
+                    </a:prstGeom>
+                  </pic:spPr>
+                </pic:pic>
+              </a:graphicData>
+            </a:graphic>
+            <wp14:sizeRelH relativeFrom="page">
+              <wp14:pctWidth>0</wp14:pctWidth>
+            </wp14:sizeRelH>
+            <wp14:sizeRelV relativeFrom="page">
+              <wp14:pctHeight>0</wp14:pctHeight>
+            </wp14:sizeRelV>
+          </wp:anchor>
+        </w:drawing>
+      </w:r>
+    </w:p>
+    <w:p/>
+    <w:p/>
+    <w:p/>
+    <w:p/>
+    <w:p/>
+    <w:p/>
+    <w:p>
+      <w:r>
+        <w:rPr>
+          <w:noProof/>
+          <w:lang w:bidi="he-IL"/>
+        </w:rPr>
+        <w:drawing>
+          <wp:anchor distT="0" distB="0" distL="114300" distR="114300" simplePos="0" relativeHeight="251678720" behindDoc="1" locked="0" layoutInCell="1" allowOverlap="1" wp14:anchorId="355818DE" wp14:editId="22E9FB01">
+            <wp:simplePos x="0" y="0"/>
+            <wp:positionH relativeFrom="margin">
+              <wp:align>left</wp:align>
+            </wp:positionH>
+            <wp:positionV relativeFrom="paragraph">
+              <wp:posOffset>86360</wp:posOffset>
+            </wp:positionV>
+            <wp:extent cx="5429250" cy="1208405"/>
+            <wp:effectExtent l="0" t="0" r="0" b="0"/>
+            <wp:wrapNone/>
+            <wp:docPr id="4" name="Picture 4"/>
+            <wp:cNvGraphicFramePr>
+              <a:graphicFrameLocks xmlns:a="http://schemas.openxmlformats.org/drawingml/2006/main" noChangeAspect="1"/>
+            </wp:cNvGraphicFramePr>
+            <a:graphic xmlns:a="http://schemas.openxmlformats.org/drawingml/2006/main">
+              <a:graphicData uri="http://schemas.openxmlformats.org/drawingml/2006/picture">
+                <pic:pic xmlns:pic="http://schemas.openxmlformats.org/drawingml/2006/picture">
+                  <pic:nvPicPr>
+                    <pic:cNvPr id="1" name=""/>
+                    <pic:cNvPicPr/>
+                  </pic:nvPicPr>
+                  <pic:blipFill>
+                    <a:blip r:embed="rId16">
+                      <a:extLst>
+                        <a:ext uri="{28A0092B-C50C-407E-A947-70E740481C1C}">
+                          <a14:useLocalDpi xmlns:a14="http://schemas.microsoft.com/office/drawing/2010/main" val="0"/>
+                        </a:ext>
+                      </a:extLst>
+                    </a:blip>
+                    <a:stretch>
+                      <a:fillRect/>
+                    </a:stretch>
+                  </pic:blipFill>
+                  <pic:spPr>
+                    <a:xfrm>
+                      <a:off x="0" y="0"/>
+                      <a:ext cx="5429250" cy="1208405"/>
+                    </a:xfrm>
+                    <a:prstGeom prst="rect">
+                      <a:avLst/>
+                    </a:prstGeom>
+                  </pic:spPr>
+                </pic:pic>
+              </a:graphicData>
+            </a:graphic>
+            <wp14:sizeRelH relativeFrom="page">
+              <wp14:pctWidth>0</wp14:pctWidth>
+            </wp14:sizeRelH>
+            <wp14:sizeRelV relativeFrom="page">
+              <wp14:pctHeight>0</wp14:pctHeight>
+            </wp14:sizeRelV>
+          </wp:anchor>
+        </w:drawing>
+      </w:r>
+    </w:p>
+    <w:p/>
+    <w:p/>
+    <w:p/>
+    <w:p/>
+    <w:p>
+      <w:pPr>
+        <w:pStyle w:val="Heading1"/>
+      </w:pPr>
+      <w:r>
+        <w:lastRenderedPageBreak/>
+        <w:t>Part C: Image watermarking</w:t>
       </w:r>
       <w:bookmarkEnd w:id="12"/>
     </w:p>
     <w:p>
       <w:r>
-        <w:t>Q:</w:t>
-      </w:r>
-      <w:r>
-        <w:t xml:space="preserve"> Kaggle is a platform for data science competitions which includes many datasets available at: https://www.kaggle.com  Sign up for Kaggle and download a dataset which is suitable for Tableau from https://www.kaggle.com/datasets Format the dataset, clean it, find outliers, and visualize the dataset using a Dashboard. </w:t>
-      </w:r>
-      <w:r>
-        <w:t>Provide screenshots.</w:t>
-      </w:r>
-    </w:p>
-    <w:p>
-      <w:pPr>
-        <w:pStyle w:val="Heading1"/>
-      </w:pPr>
-      <w:bookmarkStart w:id="13" w:name="_Toc480388209"/>
-      <w:r>
-        <w:t>Part C: Image watermarking</w:t>
-      </w:r>
-      <w:bookmarkEnd w:id="13"/>
-    </w:p>
-    <w:p>
-      <w:r>
         <w:t>The answers in the section are written in MATLAB.</w:t>
       </w:r>
+    </w:p>
+    <w:p>
+      <w:pPr>
+        <w:pStyle w:val="Heading2"/>
+      </w:pPr>
+      <w:r>
+        <w:t>Image Watermarking</w:t>
+      </w:r>
+    </w:p>
+    <w:p>
+      <w:r>
+        <w:t xml:space="preserve">In this </w:t>
+      </w:r>
+      <w:r>
+        <w:t>question,</w:t>
+      </w:r>
+      <w:r>
+        <w:t xml:space="preserve"> we </w:t>
+      </w:r>
+      <w:r>
+        <w:t>decided to implement image watermarking,</w:t>
+      </w:r>
+    </w:p>
+    <w:p>
+      <w:pPr>
+        <w:spacing w:line="240" w:lineRule="auto"/>
+      </w:pPr>
+      <w:r>
+        <w:t>We chose an image and implemented a r</w:t>
+      </w:r>
+      <w:r>
+        <w:t>ectangle</w:t>
+      </w:r>
+      <w:r>
+        <w:t xml:space="preserve"> we created manually inside the image.</w:t>
+      </w:r>
+    </w:p>
+    <w:p>
+      <w:pPr>
+        <w:spacing w:line="240" w:lineRule="auto"/>
+      </w:pPr>
+      <w:r>
+        <w:t>In the process, we worked on each color channel of the image (Red, Green and Blue)</w:t>
+      </w:r>
+    </w:p>
+    <w:p>
+      <w:pPr>
+        <w:spacing w:line="240" w:lineRule="auto"/>
+      </w:pPr>
+      <w:r>
+        <w:t xml:space="preserve">We converted each color channel using </w:t>
+      </w:r>
+      <w:r>
+        <w:t>discrete cosine transform</w:t>
+      </w:r>
+      <w:r>
+        <w:t xml:space="preserve"> and we did the same thing to our </w:t>
+      </w:r>
+      <w:r>
+        <w:t>r</w:t>
+      </w:r>
+      <w:r>
+        <w:t>ectangle</w:t>
+      </w:r>
+      <w:r>
+        <w:t xml:space="preserve"> and then we joined them together and did an invert </w:t>
+      </w:r>
+      <w:r>
+        <w:t>discrete cosine transform</w:t>
+      </w:r>
+      <w:r>
+        <w:t>.</w:t>
+      </w:r>
+    </w:p>
+    <w:p>
+      <w:pPr>
+        <w:spacing w:line="240" w:lineRule="auto"/>
+      </w:pPr>
+      <w:r>
+        <w:t xml:space="preserve">After that we show that we </w:t>
+      </w:r>
+      <w:r>
+        <w:t>can’t</w:t>
+      </w:r>
+      <w:r>
+        <w:t xml:space="preserve"> see the </w:t>
+      </w:r>
+      <w:r>
+        <w:t>r</w:t>
+      </w:r>
+      <w:r>
+        <w:t>ectangle</w:t>
+      </w:r>
+      <w:r>
+        <w:t xml:space="preserve"> we hid inside the image but when checking the real image compared to the original image we can see the differences.</w:t>
+      </w:r>
+    </w:p>
+    <w:p>
+      <w:pPr>
+        <w:spacing w:line="240" w:lineRule="auto"/>
+      </w:pPr>
+      <w:r>
+        <w:t xml:space="preserve">After that we did showed how we extract the </w:t>
+      </w:r>
+      <w:r>
+        <w:t>r</w:t>
+      </w:r>
+      <w:r>
+        <w:t>ectangle</w:t>
+      </w:r>
+      <w:r>
+        <w:t xml:space="preserve"> from the image and get the original image again.</w:t>
+      </w:r>
+    </w:p>
+    <w:p>
+      <w:pPr>
+        <w:spacing w:line="240" w:lineRule="auto"/>
+      </w:pPr>
+    </w:p>
+    <w:p>
+      <w:pPr>
+        <w:spacing w:line="240" w:lineRule="auto"/>
+      </w:pPr>
+      <w:r>
+        <w:t xml:space="preserve">Using image watermarking we can secure our images a little more and validate authenticity of an image, and all that happens almost without impact to the image (or the end users </w:t>
+      </w:r>
+      <w:r>
+        <w:t>experience</w:t>
+      </w:r>
+      <w:r>
+        <w:t>, because the image did change but the user couldn’t feel that).</w:t>
+      </w:r>
+    </w:p>
+    <w:p>
+      <w:pPr>
+        <w:spacing w:line="240" w:lineRule="auto"/>
+      </w:pPr>
+    </w:p>
+    <w:p>
+      <w:pPr>
+        <w:pStyle w:val="Heading3"/>
+      </w:pPr>
+      <w:r>
+        <w:t xml:space="preserve">Print screen from MATLAB </w:t>
+      </w:r>
+    </w:p>
+    <w:p>
+      <w:pPr>
+        <w:spacing w:line="240" w:lineRule="auto"/>
+      </w:pPr>
     </w:p>
     <w:p>
       <w:pPr>
@@ -2592,9 +2987,15 @@
           <w:bCs/>
         </w:rPr>
       </w:pPr>
+      <w:r>
+        <w:rPr>
+          <w:highlight w:val="red"/>
+        </w:rPr>
+        <w:t>……Not Done….</w:t>
+      </w:r>
     </w:p>
     <w:sectPr>
-      <w:footerReference w:type="default" r:id="rId15"/>
+      <w:footerReference w:type="default" r:id="rId17"/>
       <w:pgSz w:w="12240" w:h="15840"/>
       <w:pgMar w:top="1440" w:right="1440" w:bottom="1440" w:left="1440" w:header="720" w:footer="720" w:gutter="0"/>
       <w:pgNumType w:start="0"/>
@@ -2660,7 +3061,7 @@
           <w:rPr>
             <w:noProof/>
           </w:rPr>
-          <w:t>6</w:t>
+          <w:t>8</w:t>
         </w:r>
         <w:r>
           <w:fldChar w:fldCharType="end"/>
@@ -3813,6 +4214,7 @@
     <w:lsdException w:name="HTML Sample" w:semiHidden="1" w:unhideWhenUsed="1"/>
     <w:lsdException w:name="HTML Typewriter" w:semiHidden="1" w:unhideWhenUsed="1"/>
     <w:lsdException w:name="HTML Variable" w:semiHidden="1" w:unhideWhenUsed="1"/>
+    <w:lsdException w:name="Normal Table" w:semiHidden="1" w:unhideWhenUsed="1"/>
     <w:lsdException w:name="annotation subject" w:semiHidden="1" w:unhideWhenUsed="1"/>
     <w:lsdException w:name="No List" w:semiHidden="1" w:unhideWhenUsed="1"/>
     <w:lsdException w:name="Outline List 1" w:semiHidden="1" w:unhideWhenUsed="1"/>
@@ -3857,6 +4259,7 @@
     <w:lsdException w:name="Table Professional" w:semiHidden="1" w:unhideWhenUsed="1"/>
     <w:lsdException w:name="Table Subtle 1" w:semiHidden="1" w:unhideWhenUsed="1"/>
     <w:lsdException w:name="Table Subtle 2" w:semiHidden="1" w:unhideWhenUsed="1"/>
+    <w:lsdException w:name="Table Web 1" w:semiHidden="1" w:unhideWhenUsed="1"/>
     <w:lsdException w:name="Table Web 2" w:semiHidden="1" w:unhideWhenUsed="1"/>
     <w:lsdException w:name="Table Web 3" w:semiHidden="1" w:unhideWhenUsed="1"/>
     <w:lsdException w:name="Balloon Text" w:semiHidden="1" w:unhideWhenUsed="1"/>
@@ -5113,7 +5516,7 @@
 </file>
 
 <file path=customXml/itemProps1.xml><?xml version="1.0" encoding="utf-8"?>
-<ds:datastoreItem xmlns:ds="http://schemas.openxmlformats.org/officeDocument/2006/customXml" ds:itemID="{10543EA7-53FD-49B5-8215-16476916DBCB}">
+<ds:datastoreItem xmlns:ds="http://schemas.openxmlformats.org/officeDocument/2006/customXml" ds:itemID="{7ABD1547-4F38-4893-AA18-0E0A897B38BC}">
   <ds:schemaRefs>
     <ds:schemaRef ds:uri="http://schemas.openxmlformats.org/officeDocument/2006/bibliography"/>
   </ds:schemaRefs>

</xml_diff>